<commit_message>
fet reserves i inicis de login i comandes
</commit_message>
<xml_diff>
--- a/1-Restaurant/pantalles RESTAURANT.docx
+++ b/1-Restaurant/pantalles RESTAURANT.docx
@@ -4,10 +4,13 @@
   <w:body>
     <w:p>
       <w:r>
+        <w:rPr>
+          <w:noProof/>
+        </w:rPr>
         <w:drawing>
-          <wp:inline distT="0" distB="0" distL="0" distR="0" wp14:anchorId="3912A94F" wp14:editId="1AA703F2">
-            <wp:extent cx="6645910" cy="3688080"/>
-            <wp:effectExtent l="0" t="0" r="2540" b="7620"/>
+          <wp:inline distT="0" distB="0" distL="0" distR="0" wp14:anchorId="3912A94F" wp14:editId="4EEA0ECB">
+            <wp:extent cx="6645910" cy="2657475"/>
+            <wp:effectExtent l="0" t="0" r="2540" b="9525"/>
             <wp:docPr id="1326938529" name="Imagen 1" descr="Interfaz de usuario gráfica, Texto&#10;&#10;El contenido generado por IA puede ser incorrecto."/>
             <wp:cNvGraphicFramePr>
               <a:graphicFrameLocks xmlns:a="http://schemas.openxmlformats.org/drawingml/2006/main" noChangeAspect="1"/>
@@ -19,20 +22,27 @@
                     <pic:cNvPr id="1326938529" name="Imagen 1" descr="Interfaz de usuario gráfica, Texto&#10;&#10;El contenido generado por IA puede ser incorrecto."/>
                     <pic:cNvPicPr/>
                   </pic:nvPicPr>
-                  <pic:blipFill>
+                  <pic:blipFill rotWithShape="1">
                     <a:blip r:embed="rId6"/>
-                    <a:stretch>
-                      <a:fillRect/>
-                    </a:stretch>
+                    <a:srcRect b="27944"/>
+                    <a:stretch/>
                   </pic:blipFill>
-                  <pic:spPr>
+                  <pic:spPr bwMode="auto">
                     <a:xfrm>
                       <a:off x="0" y="0"/>
-                      <a:ext cx="6645910" cy="3688080"/>
+                      <a:ext cx="6645910" cy="2657475"/>
                     </a:xfrm>
                     <a:prstGeom prst="rect">
                       <a:avLst/>
                     </a:prstGeom>
+                    <a:ln>
+                      <a:noFill/>
+                    </a:ln>
+                    <a:extLst>
+                      <a:ext uri="{53640926-AAD7-44D8-BBD7-CCE9431645EC}">
+                        <a14:shadowObscured xmlns:a14="http://schemas.microsoft.com/office/drawing/2010/main"/>
+                      </a:ext>
+                    </a:extLst>
                   </pic:spPr>
                 </pic:pic>
               </a:graphicData>
@@ -44,10 +54,10 @@
     <w:p>
       <w:r>
         <w:drawing>
-          <wp:inline distT="0" distB="0" distL="0" distR="0" wp14:anchorId="00026CF9" wp14:editId="294A8561">
-            <wp:extent cx="6645910" cy="3423285"/>
-            <wp:effectExtent l="0" t="0" r="2540" b="5715"/>
-            <wp:docPr id="139604095" name="Imagen 1" descr="Interfaz de usuario gráfica, Sitio web&#10;&#10;El contenido generado por IA puede ser incorrecto."/>
+          <wp:inline distT="0" distB="0" distL="0" distR="0" wp14:anchorId="2B18864A" wp14:editId="029E0509">
+            <wp:extent cx="6645910" cy="3076575"/>
+            <wp:effectExtent l="0" t="0" r="2540" b="9525"/>
+            <wp:docPr id="964793046" name="Imagen 1" descr="Interfaz de usuario gráfica, Texto, Aplicación&#10;&#10;El contenido generado por IA puede ser incorrecto."/>
             <wp:cNvGraphicFramePr>
               <a:graphicFrameLocks xmlns:a="http://schemas.openxmlformats.org/drawingml/2006/main" noChangeAspect="1"/>
             </wp:cNvGraphicFramePr>
@@ -55,23 +65,30 @@
               <a:graphicData uri="http://schemas.openxmlformats.org/drawingml/2006/picture">
                 <pic:pic xmlns:pic="http://schemas.openxmlformats.org/drawingml/2006/picture">
                   <pic:nvPicPr>
-                    <pic:cNvPr id="139604095" name="Imagen 1" descr="Interfaz de usuario gráfica, Sitio web&#10;&#10;El contenido generado por IA puede ser incorrecto."/>
+                    <pic:cNvPr id="964793046" name="Imagen 1" descr="Interfaz de usuario gráfica, Texto, Aplicación&#10;&#10;El contenido generado por IA puede ser incorrecto."/>
                     <pic:cNvPicPr/>
                   </pic:nvPicPr>
-                  <pic:blipFill>
+                  <pic:blipFill rotWithShape="1">
                     <a:blip r:embed="rId7"/>
-                    <a:stretch>
-                      <a:fillRect/>
-                    </a:stretch>
+                    <a:srcRect b="12844"/>
+                    <a:stretch/>
                   </pic:blipFill>
-                  <pic:spPr>
+                  <pic:spPr bwMode="auto">
                     <a:xfrm>
                       <a:off x="0" y="0"/>
-                      <a:ext cx="6645910" cy="3423285"/>
+                      <a:ext cx="6645910" cy="3076575"/>
                     </a:xfrm>
                     <a:prstGeom prst="rect">
                       <a:avLst/>
                     </a:prstGeom>
+                    <a:ln>
+                      <a:noFill/>
+                    </a:ln>
+                    <a:extLst>
+                      <a:ext uri="{53640926-AAD7-44D8-BBD7-CCE9431645EC}">
+                        <a14:shadowObscured xmlns:a14="http://schemas.microsoft.com/office/drawing/2010/main"/>
+                      </a:ext>
+                    </a:extLst>
                   </pic:spPr>
                 </pic:pic>
               </a:graphicData>
@@ -83,11 +100,13 @@
     <w:p/>
     <w:p>
       <w:r>
-        <w:lastRenderedPageBreak/>
+        <w:rPr>
+          <w:noProof/>
+        </w:rPr>
         <w:drawing>
-          <wp:inline distT="0" distB="0" distL="0" distR="0" wp14:anchorId="6A82D2D4" wp14:editId="4AE09C9D">
-            <wp:extent cx="6645910" cy="4980940"/>
-            <wp:effectExtent l="0" t="0" r="2540" b="0"/>
+          <wp:inline distT="0" distB="0" distL="0" distR="0" wp14:anchorId="6A82D2D4" wp14:editId="038E2BAD">
+            <wp:extent cx="6645910" cy="3095625"/>
+            <wp:effectExtent l="0" t="0" r="2540" b="9525"/>
             <wp:docPr id="1226989971" name="Imagen 1" descr="Interfaz de usuario gráfica, Tabla&#10;&#10;El contenido generado por IA puede ser incorrecto."/>
             <wp:cNvGraphicFramePr>
               <a:graphicFrameLocks xmlns:a="http://schemas.openxmlformats.org/drawingml/2006/main" noChangeAspect="1"/>
@@ -99,20 +118,27 @@
                     <pic:cNvPr id="1226989971" name="Imagen 1" descr="Interfaz de usuario gráfica, Tabla&#10;&#10;El contenido generado por IA puede ser incorrecto."/>
                     <pic:cNvPicPr/>
                   </pic:nvPicPr>
-                  <pic:blipFill>
+                  <pic:blipFill rotWithShape="1">
                     <a:blip r:embed="rId8"/>
-                    <a:stretch>
-                      <a:fillRect/>
-                    </a:stretch>
+                    <a:srcRect b="37850"/>
+                    <a:stretch/>
                   </pic:blipFill>
-                  <pic:spPr>
+                  <pic:spPr bwMode="auto">
                     <a:xfrm>
                       <a:off x="0" y="0"/>
-                      <a:ext cx="6645910" cy="4980940"/>
+                      <a:ext cx="6645910" cy="3095625"/>
                     </a:xfrm>
                     <a:prstGeom prst="rect">
                       <a:avLst/>
                     </a:prstGeom>
+                    <a:ln>
+                      <a:noFill/>
+                    </a:ln>
+                    <a:extLst>
+                      <a:ext uri="{53640926-AAD7-44D8-BBD7-CCE9431645EC}">
+                        <a14:shadowObscured xmlns:a14="http://schemas.microsoft.com/office/drawing/2010/main"/>
+                      </a:ext>
+                    </a:extLst>
                   </pic:spPr>
                 </pic:pic>
               </a:graphicData>
@@ -246,7 +272,7 @@
               <w:sz w:val="18"/>
               <w:szCs w:val="18"/>
             </w:rPr>
-            <w:t>D:\PRJCTS\WS-RESTAURANT\1-Restaurant\estat RESTAURANT.docx</w:t>
+            <w:t>D:\PRJCTS\WS-RESTAURANT\1-Restaurant\pantalles RESTAURANT.docx</w:t>
           </w:r>
           <w:r>
             <w:rPr>
@@ -304,7 +330,7 @@
               <w:sz w:val="18"/>
               <w:szCs w:val="18"/>
             </w:rPr>
-            <w:t>22/4/2025 19:13</w:t>
+            <w:t>29/4/2025 16:58</w:t>
           </w:r>
           <w:r>
             <w:rPr>

</xml_diff>